<commit_message>
Updated doc file by adding additional step (downloading project from the repository before other steps)
</commit_message>
<xml_diff>
--- a/Tasks/M4 - Unit testing/ATM2018Q2 - Hometask M4 - Aliaksei Bakhur.docx
+++ b/Tasks/M4 - Unit testing/ATM2018Q2 - Hometask M4 - Aliaksei Bakhur.docx
@@ -11,7 +11,23 @@
         </w:numPr>
       </w:pPr>
       <w:r>
-        <w:t>Read project’s README file to setup the project.</w:t>
+        <w:t xml:space="preserve">Download project from: </w:t>
+      </w:r>
+      <w:hyperlink r:id="rId5" w:history="1">
+        <w:r>
+          <w:rPr>
+            <w:rStyle w:val="Hyperlink"/>
+          </w:rPr>
+          <w:t>https://github.com/Aliaksei-Bakhur/JS-Automation-Mentoring/tree/master/Tasks/M4%20-%20Unit%20testing</w:t>
+        </w:r>
+      </w:hyperlink>
+      <w:r>
+        <w:t xml:space="preserve"> </w:t>
+      </w:r>
+      <w:bookmarkStart w:id="0" w:name="_GoBack"/>
+      <w:bookmarkEnd w:id="0"/>
+      <w:r>
+        <w:t>.</w:t>
       </w:r>
     </w:p>
     <w:p>
@@ -23,38 +39,7 @@
         </w:numPr>
       </w:pPr>
       <w:r>
-        <w:t>Run ‘</w:t>
-      </w:r>
-      <w:proofErr w:type="spellStart"/>
-      <w:r>
-        <w:t>npm</w:t>
-      </w:r>
-      <w:proofErr w:type="spellEnd"/>
-      <w:r>
-        <w:t xml:space="preserve"> test’ </w:t>
-      </w:r>
-      <w:r>
-        <w:t xml:space="preserve">to execute </w:t>
-      </w:r>
-      <w:r>
-        <w:t xml:space="preserve">unit </w:t>
-      </w:r>
-      <w:r>
-        <w:t xml:space="preserve">tests </w:t>
-      </w:r>
-      <w:r>
-        <w:t xml:space="preserve">(for </w:t>
-      </w:r>
-      <w:proofErr w:type="gramStart"/>
-      <w:r>
-        <w:t>two implemented</w:t>
-      </w:r>
-      <w:proofErr w:type="gramEnd"/>
-      <w:r>
-        <w:t xml:space="preserve"> calculator’s methods ‘add’ and ‘multiply’) </w:t>
-      </w:r>
-      <w:r>
-        <w:t>and get the coverage.</w:t>
+        <w:t>Read project’s README file to setup the project.</w:t>
       </w:r>
     </w:p>
     <w:p>
@@ -66,7 +51,38 @@
         </w:numPr>
       </w:pPr>
       <w:r>
-        <w:t>Go to report/coverage folder to see coverage report.</w:t>
+        <w:t>Run ‘</w:t>
+      </w:r>
+      <w:proofErr w:type="spellStart"/>
+      <w:r>
+        <w:t>npm</w:t>
+      </w:r>
+      <w:proofErr w:type="spellEnd"/>
+      <w:r>
+        <w:t xml:space="preserve"> test’ </w:t>
+      </w:r>
+      <w:r>
+        <w:t xml:space="preserve">to execute </w:t>
+      </w:r>
+      <w:r>
+        <w:t xml:space="preserve">unit </w:t>
+      </w:r>
+      <w:r>
+        <w:t xml:space="preserve">tests </w:t>
+      </w:r>
+      <w:r>
+        <w:t xml:space="preserve">(for </w:t>
+      </w:r>
+      <w:proofErr w:type="gramStart"/>
+      <w:r>
+        <w:t>two implemented</w:t>
+      </w:r>
+      <w:proofErr w:type="gramEnd"/>
+      <w:r>
+        <w:t xml:space="preserve"> calculator’s methods ‘add’ and ‘multiply’) </w:t>
+      </w:r>
+      <w:r>
+        <w:t>and get the coverage.</w:t>
       </w:r>
     </w:p>
     <w:p>
@@ -78,14 +94,29 @@
         </w:numPr>
       </w:pPr>
       <w:r>
-        <w:t>Lint task is included into execution. Below is the screenshot how error (syntax error) is caught by the Lint:</w:t>
+        <w:t>Go to report/coverage folder to see coverage report.</w:t>
       </w:r>
     </w:p>
     <w:p>
       <w:pPr>
+        <w:pStyle w:val="ListParagraph"/>
+        <w:numPr>
+          <w:ilvl w:val="0"/>
+          <w:numId w:val="1"/>
+        </w:numPr>
+      </w:pPr>
+      <w:r>
+        <w:t>Lint task is included into execution. Below is the screenshot how error (syntax error) is caught by the Lint:</w:t>
+      </w:r>
+    </w:p>
+    <w:p>
+      <w:pPr>
         <w:ind w:left="360"/>
       </w:pPr>
       <w:r>
+        <w:rPr>
+          <w:noProof/>
+        </w:rPr>
         <w:drawing>
           <wp:inline distT="0" distB="0" distL="0" distR="0" wp14:anchorId="670A49C9" wp14:editId="07A6E0B2">
             <wp:extent cx="5943600" cy="4161155"/>
@@ -102,7 +133,7 @@
                     <pic:cNvPicPr/>
                   </pic:nvPicPr>
                   <pic:blipFill>
-                    <a:blip r:embed="rId5"/>
+                    <a:blip r:embed="rId6"/>
                     <a:stretch>
                       <a:fillRect/>
                     </a:stretch>
@@ -122,8 +153,6 @@
           </wp:inline>
         </w:drawing>
       </w:r>
-      <w:bookmarkStart w:id="0" w:name="_GoBack"/>
-      <w:bookmarkEnd w:id="0"/>
     </w:p>
     <w:sectPr>
       <w:pgSz w:w="12240" w:h="15840"/>
@@ -664,6 +693,17 @@
       <w:contextualSpacing/>
     </w:pPr>
   </w:style>
+  <w:style w:type="character" w:styleId="Hyperlink">
+    <w:name w:val="Hyperlink"/>
+    <w:basedOn w:val="DefaultParagraphFont"/>
+    <w:uiPriority w:val="99"/>
+    <w:unhideWhenUsed/>
+    <w:rsid w:val="007E592E"/>
+    <w:rPr>
+      <w:color w:val="0563C1" w:themeColor="hyperlink"/>
+      <w:u w:val="single"/>
+    </w:rPr>
+  </w:style>
 </w:styles>
 </file>
 

</xml_diff>